<commit_message>
Improve template generation to closely match example document formatting
Adjusts the template creation script to better match the example document formatting, including font styles and paragraph spacing.

Replit-Commit-Author: Agent
Replit-Commit-Session-Id: 86e32257-9f57-45d9-b7c9-9c3928182bb3
Replit-Commit-Screenshot-Url: https://storage.googleapis.com/screenshot-production-us-central1/9117525c-531f-4e40-bc2d-dbaf9de7854f/68355bb9-3911-4606-a3c0-6b3935b15c27.jpg
</commit_message>
<xml_diff>
--- a/IMSIL6KT-20250101.docx
+++ b/IMSIL6KT-20250101.docx
@@ -10,7 +10,7 @@
         <w:rPr>
           <w:rFonts w:ascii="Calibri" w:hAnsi="Calibri"/>
           <w:b/>
-          <w:sz w:val="32"/>
+          <w:sz w:val="28"/>
         </w:rPr>
         <w:t xml:space="preserve">Mouse IL-6 ELISA Kit</w:t>
       </w:r>
@@ -23,7 +23,7 @@
         <w:rPr>
           <w:b/>
         </w:rPr>
-        <w:t xml:space="preserve">Catalog Number: </w:t>
+        <w:t xml:space="preserve">CATALOG NO: </w:t>
       </w:r>
       <w:r>
         <w:t xml:space="preserve">IMSIL6KT</w:t>
@@ -32,19 +32,18 @@
         <w:rPr>
           <w:b/>
         </w:rPr>
-        <w:t xml:space="preserve">          Lot Number: </w:t>
+        <w:t xml:space="preserve"> LOT NO: </w:t>
       </w:r>
       <w:r>
         <w:t xml:space="preserve">20250101</w:t>
       </w:r>
     </w:p>
-    <w:p/>
     <w:p>
       <w:pPr>
         <w:pStyle w:val="HeaderStyle"/>
       </w:pPr>
       <w:r>
-        <w:t>Intended Use:</w:t>
+        <w:t>INTENDED USE</w:t>
       </w:r>
     </w:p>
     <w:p>
@@ -52,13 +51,12 @@
         <w:t xml:space="preserve">The Innovative Research  Mouse Klk1 Pre-Coated ELISA (Enzyme-Linked Immunosorbent Assay) kit is a solid-phase immunoassay specially designed to measure Mouse Klk1 with a 96-well strip plate that is pre-coated with antibody specific for Klk1. The detection antibody is a biotinylated antibody specific for Klk1. The capture antibody is monoclonal antibody from rat and the detection antibody is polyclonal antibody from goat. The kit includes Mouse Klk1 protein as standards.</w:t>
       </w:r>
     </w:p>
-    <w:p/>
     <w:p>
       <w:pPr>
         <w:pStyle w:val="HeaderStyle"/>
       </w:pPr>
       <w:r>
-        <w:t>Background:</w:t>
+        <w:t>Background</w:t>
       </w:r>
     </w:p>
     <w:p>
@@ -122,13 +120,12 @@
         <w:t xml:space="preserve">Applying Solutions: All solutions should be added to the bottom of the ELISA plate well. Avoid touching the inside wall of the well. Avoid foaming when possible.</w:t>
       </w:r>
     </w:p>
-    <w:p/>
     <w:p>
       <w:pPr>
         <w:pStyle w:val="HeaderStyle"/>
       </w:pPr>
       <w:r>
-        <w:t>Principle of the Assay:</w:t>
+        <w:t>Principle of the assay</w:t>
       </w:r>
     </w:p>
     <w:p>
@@ -200,243 +197,28 @@
         <w:t xml:space="preserve">Don’t reuse tips and tubes to avoid cross-contamination.</w:t>
       </w:r>
     </w:p>
-    <w:p/>
     <w:p>
       <w:pPr>
         <w:pStyle w:val="HeaderStyle"/>
       </w:pPr>
       <w:r>
-        <w:t>Kit Components:</w:t>
+        <w:t>specification</w:t>
       </w:r>
     </w:p>
-    <w:p>
-      <w:r>
-        <w:rPr>
-          <w:b/>
-        </w:rPr>
-        <w:t>The following reagents are included:</w:t>
-      </w:r>
-    </w:p>
-    <w:tbl>
-      <w:tblPr>
-        <w:tblStyle w:val="TableGrid"/>
-        <w:tblW w:type="auto" w:w="0"/>
-        <w:tblLook w:firstColumn="1" w:firstRow="1" w:lastColumn="0" w:lastRow="0" w:noHBand="0" w:noVBand="1" w:val="04A0"/>
-      </w:tblPr>
-      <w:tblGrid>
-        <w:gridCol w:w="2880"/>
-        <w:gridCol w:w="2880"/>
-        <w:gridCol w:w="2880"/>
-      </w:tblGrid>
-      <w:tr>
-        <w:tc>
-          <w:tcPr>
-            <w:tcW w:type="dxa" w:w="2880"/>
-          </w:tcPr>
-          <w:p>
-            <w:r>
-              <w:rPr>
-                <w:b/>
-              </w:rPr>
-              <w:t>Component</w:t>
-            </w:r>
-          </w:p>
-        </w:tc>
-        <w:tc>
-          <w:tcPr>
-            <w:tcW w:type="dxa" w:w="2880"/>
-          </w:tcPr>
-          <w:p>
-            <w:r>
-              <w:rPr>
-                <w:b/>
-              </w:rPr>
-              <w:t>Volume</w:t>
-            </w:r>
-          </w:p>
-        </w:tc>
-        <w:tc>
-          <w:tcPr>
-            <w:tcW w:type="dxa" w:w="2880"/>
-          </w:tcPr>
-          <w:p>
-            <w:r>
-              <w:rPr>
-                <w:b/>
-              </w:rPr>
-              <w:t>Storage</w:t>
-            </w:r>
-          </w:p>
-        </w:tc>
-      </w:tr>
-      <w:tr>
-        <w:tc>
-          <w:tcPr>
-            <w:tcW w:type="dxa" w:w="2880"/>
-          </w:tcPr>
-          <w:p>
-            <w:r>
-              <w:t xml:space="preserve">Specificity</w:t>
-            </w:r>
-          </w:p>
-        </w:tc>
-        <w:tc>
-          <w:tcPr>
-            <w:tcW w:type="dxa" w:w="2880"/>
-          </w:tcPr>
-          <w:p>
-            <w:r>
-              <w:t xml:space="preserve"/>
-            </w:r>
-          </w:p>
-        </w:tc>
-        <w:tc>
-          <w:tcPr>
-            <w:tcW w:type="dxa" w:w="2880"/>
-          </w:tcPr>
-          <w:p>
-            <w:r>
-              <w:t xml:space="preserve"/>
-            </w:r>
-          </w:p>
-        </w:tc>
-      </w:tr>
-      <w:tr>
-        <w:tc>
-          <w:tcPr>
-            <w:tcW w:type="dxa" w:w="2880"/>
-          </w:tcPr>
-          <w:p>
-            <w:r>
-              <w:t xml:space="preserve">Standard Protein</w:t>
-            </w:r>
-          </w:p>
-        </w:tc>
-        <w:tc>
-          <w:tcPr>
-            <w:tcW w:type="dxa" w:w="2880"/>
-          </w:tcPr>
-          <w:p>
-            <w:r>
-              <w:t xml:space="preserve"/>
-            </w:r>
-          </w:p>
-        </w:tc>
-        <w:tc>
-          <w:tcPr>
-            <w:tcW w:type="dxa" w:w="2880"/>
-          </w:tcPr>
-          <w:p>
-            <w:r>
-              <w:t xml:space="preserve"/>
-            </w:r>
-          </w:p>
-        </w:tc>
-      </w:tr>
-      <w:tr>
-        <w:tc>
-          <w:tcPr>
-            <w:tcW w:type="dxa" w:w="2880"/>
-          </w:tcPr>
-          <w:p>
-            <w:r>
-              <w:t xml:space="preserve">Cross-reactivity</w:t>
-            </w:r>
-          </w:p>
-        </w:tc>
-        <w:tc>
-          <w:tcPr>
-            <w:tcW w:type="dxa" w:w="2880"/>
-          </w:tcPr>
-          <w:p>
-            <w:r>
-              <w:t xml:space="preserve"/>
-            </w:r>
-          </w:p>
-        </w:tc>
-        <w:tc>
-          <w:tcPr>
-            <w:tcW w:type="dxa" w:w="2880"/>
-          </w:tcPr>
-          <w:p>
-            <w:r>
-              <w:t xml:space="preserve"/>
-            </w:r>
-          </w:p>
-        </w:tc>
-      </w:tr>
-      <w:tr>
-        <w:tc>
-          <w:tcPr>
-            <w:tcW w:type="dxa" w:w="2880"/>
-          </w:tcPr>
-          <w:p>
-            <w:r>
-              <w:t xml:space="preserve"/>
-            </w:r>
-          </w:p>
-        </w:tc>
-        <w:tc>
-          <w:tcPr>
-            <w:tcW w:type="dxa" w:w="2880"/>
-          </w:tcPr>
-          <w:p>
-            <w:r>
-              <w:t xml:space="preserve"/>
-            </w:r>
-          </w:p>
-        </w:tc>
-        <w:tc>
-          <w:tcPr>
-            <w:tcW w:type="dxa" w:w="2880"/>
-          </w:tcPr>
-          <w:p>
-            <w:r>
-              <w:t xml:space="preserve"/>
-            </w:r>
-          </w:p>
-        </w:tc>
-      </w:tr>
-      <w:tr>
-        <w:tc>
-          <w:tcPr>
-            <w:tcW w:type="dxa" w:w="2880"/>
-          </w:tcPr>
-          <w:p>
-            <w:r>
-              <w:t xml:space="preserve"/>
-            </w:r>
-          </w:p>
-        </w:tc>
-        <w:tc>
-          <w:tcPr>
-            <w:tcW w:type="dxa" w:w="2880"/>
-          </w:tcPr>
-          <w:p>
-            <w:r>
-              <w:t xml:space="preserve"/>
-            </w:r>
-          </w:p>
-        </w:tc>
-        <w:tc>
-          <w:tcPr>
-            <w:tcW w:type="dxa" w:w="2880"/>
-          </w:tcPr>
-          <w:p>
-            <w:r>
-              <w:t xml:space="preserve"/>
-            </w:r>
-          </w:p>
-        </w:tc>
-      </w:tr>
-    </w:tbl>
-    <w:p/>
     <w:p>
       <w:pPr>
         <w:pStyle w:val="HeaderStyle"/>
       </w:pPr>
       <w:r>
-        <w:t>Materials Required But Not Supplied:</w:t>
+        <w:t>Reagents</w:t>
+      </w:r>
+    </w:p>
+    <w:p>
+      <w:pPr>
+        <w:pStyle w:val="HeaderStyle"/>
+      </w:pPr>
+      <w:r>
+        <w:t>Materials Required But Not Provided</w:t>
       </w:r>
     </w:p>
     <w:p>
@@ -554,197 +336,25 @@
         <w:t xml:space="preserve">Continue the serial dilution for tube # 4-7.</w:t>
       </w:r>
     </w:p>
-    <w:p/>
     <w:p>
       <w:pPr>
         <w:pStyle w:val="HeaderStyle"/>
       </w:pPr>
       <w:r>
-        <w:t>Reagent Preparation:</w:t>
+        <w:t>Typical Data</w:t>
       </w:r>
     </w:p>
-    <w:p>
-      <w:r>
-        <w:t xml:space="preserve"/>
-        <w:br/>
-        <w:t xml:space="preserve">        Bring all reagents to room temperature before use.</w:t>
-        <w:br/>
-        <w:t xml:space="preserve">        </w:t>
-        <w:br/>
-        <w:t xml:space="preserve">        Wash Buffer: Dilute Wash Buffer (25X) with distilled water. For example, if preparing 500 ml of Wash Buffer, dilute 20 ml of Wash Buffer (25X) into 480 ml of distilled water.</w:t>
-        <w:br/>
-        <w:t xml:space="preserve">        </w:t>
-        <w:br/>
-        <w:t xml:space="preserve">        Standard: Reconstitute the standard with standard diluent according to the label instructions. This reconstitution produces a stock solution. Let the standard stand for a minimum of 15 minutes with gentle agitation prior to making dilutions.</w:t>
-        <w:br/>
-        <w:t xml:space="preserve">        </w:t>
-        <w:br/>
-        <w:t xml:space="preserve">        Detection Reagent A and B: Dilute to the working concentration using Assay Diluent A and B, respectively.</w:t>
-        <w:br/>
-        <w:t xml:space="preserve">        </w:t>
-      </w:r>
-    </w:p>
-    <w:p/>
     <w:p>
       <w:pPr>
         <w:pStyle w:val="HeaderStyle"/>
       </w:pPr>
       <w:r>
-        <w:t>Sample Collection and Storage:</w:t>
+        <w:t>Typical Standard Curve</w:t>
       </w:r>
     </w:p>
     <w:p>
       <w:r>
-        <w:t xml:space="preserve">Innovative Research recommends that samples are used immediately upon preparation.</w:t>
-        <w:br/>
-        <w:t xml:space="preserve"/>
-        <w:br/>
-        <w:t xml:space="preserve">Avoid repeated freeze/thaw cycles for all samples.</w:t>
-        <w:br/>
-        <w:t xml:space="preserve"/>
-        <w:br/>
-        <w:t xml:space="preserve">In the event that a sample type not listed above is intended to be used with the kit, it is recommended that the customer conduct validation experiments in order to be confident in the results.</w:t>
-        <w:br/>
-        <w:t xml:space="preserve"/>
-        <w:br/>
-        <w:t xml:space="preserve">Due to chemical interference, the use of tissue or cell extraction samples prepared by chemical lysis buffers may result in inaccurate results.</w:t>
-        <w:br/>
-        <w:t xml:space="preserve"/>
-        <w:br/>
-        <w:t xml:space="preserve">Due to factors including cell viability, cell number, or sampling time, samples from cell culture supernatant may not be detected by the kit.</w:t>
-        <w:br/>
-        <w:t xml:space="preserve"/>
-        <w:br/>
-        <w:t xml:space="preserve">Samples should be brought to room temperature (18-25°C) before performing the assay without the use of extra heating.</w:t>
-      </w:r>
-    </w:p>
-    <w:p/>
-    <w:p>
-      <w:pPr>
-        <w:pStyle w:val="HeaderStyle"/>
-      </w:pPr>
-      <w:r>
-        <w:t>Assay Procedure:</w:t>
-      </w:r>
-    </w:p>
-    <w:p>
-      <w:pPr>
-        <w:pStyle w:val="ListNumber"/>
-      </w:pPr>
-      <w:r>
-        <w:t xml:space="preserve"> It is recommended that all reagents and materials be equilibrated to room temperature (18-25°C) prior to the experiment (see Preparation Before The Experiment, if you have missed this information). Prepare all reagents and working standards as directed previously. Remove excess microplate strips from the plate frame and seal and store them in the original packaging. Add 100 µl of the standard, samples, or control per well. Add 100 µl of the Sample Diluent into the zero well. At least two replicates of each standard, sample, or control is recommended. Cover with the plate sealer provided and incubate for 120 minutes at room temperature (or 90 min. at 37 °C). Remove the cover and discard the liquid in the wells into an appropriate waste receptacle. Invert the plate on the benchtop onto a paper towel and tap the plate to gently blot any remaining liquid. It is recommended that the wells are not allowed to completely dry at any time. Add 100 µl of the prepared 1x Biotinylated Anti-Mouse Klk1 antibody to each well. Cover with a plate sealer and incubate for 90 minutes at room temperature (or 60 minutes at 37°C). Wash the plate 3 times with the 1x wash buffer: Discard the liquid in the wells into an appropriate waste receptacle. Then, invert the plate on the benchtop onto a paper towel and tap the plate to gently blot any remaining liquid. It is recommended that the wells are not allowed to completely dry at any time. Add 300 µl of the 1x wash buffer to each assay well. (For cleaner background incubate for 60 seconds between each wash). Repeat steps a-b 2 additional times. Discard the wash buffer in the wells into an appropriate waste receptacle. Then, invert the plate on the benchtop onto a paper towel and tap the plate to gently blot any remaining liquid. Add 100 µl of the prepared 1x Avidin-Biotin-Peroxidase Complex into each well. Cover with the plate sealer provided and incubate for 40 minutes at RT (or 30 minutes at 37°C). Wash the plate 5 times with the 1x wash buffer: Discard the liquid in the wells into an appropriate waste receptacle. Then, invert the plate on the benchtop onto a paper towel and tap the plate to gently blot any remaining liquid. It is recommended that the wells are not allowed to completely dry at any time. Add 300 µl of the 1x wash buffer to each assay well. (For cleaner background incubate for 60 seconds between each wash). Repeat steps a-b 4 additional times. Discard the wash buffer in the wells into an appropriate waste receptacle. Then, invert the plate on the benchtop onto a paper towel and tap the plate to gently blot any remaining liquid. Add 90 µl of Color Developing Reagent to each well. Cover with the plate sealer provided and incubate in the dark for 30 minutes at RT (or 15-25 minutes at 37°C). (The optimal incubation time must be empirically determined. A guideline to look for is blue shading the top four standard wells, while the remaining standards remain clear.) Add 100 µl of Stop Solution to each well. The color should immediately change to yellow. Within 30 minutes of stopping the reaction, the O.D. absorbance should be read with a microplate reader at 450nm. Assay Protocol Notes Solutions: To avoid cross-contamination, change pipette tips between additions of each standard, between sample additions, and between reagent additions. Also, use separate reservoirs for each reagent. Applying Solutions: All solutions should be added to the bottom of the ELISA plate well. Avoid touching the inside wall of the well. Avoid foaming when possible. Assay Timing: The interval between adding samples to the first and last wells should be minimized. Delays will increase the incubation time differential between wells, which will significantly affect the experimental accuracy and repeatability. For each step in the procedure, total dispensing time for addition of reagents or samples should not exceed 10 minutes.</w:t>
-      </w:r>
-    </w:p>
-    <w:p>
-      <w:pPr>
-        <w:pStyle w:val="ListNumber"/>
-      </w:pPr>
-      <w:r>
-        <w:t xml:space="preserve"/>
-      </w:r>
-    </w:p>
-    <w:p>
-      <w:pPr>
-        <w:pStyle w:val="ListNumber"/>
-      </w:pPr>
-      <w:r>
-        <w:t xml:space="preserve"/>
-      </w:r>
-    </w:p>
-    <w:p>
-      <w:pPr>
-        <w:pStyle w:val="ListNumber"/>
-      </w:pPr>
-      <w:r>
-        <w:t xml:space="preserve"/>
-      </w:r>
-    </w:p>
-    <w:p>
-      <w:pPr>
-        <w:pStyle w:val="ListNumber"/>
-      </w:pPr>
-      <w:r>
-        <w:t xml:space="preserve"/>
-      </w:r>
-    </w:p>
-    <w:p>
-      <w:pPr>
-        <w:pStyle w:val="ListNumber"/>
-      </w:pPr>
-      <w:r>
-        <w:t xml:space="preserve"/>
-      </w:r>
-    </w:p>
-    <w:p>
-      <w:pPr>
-        <w:pStyle w:val="ListNumber"/>
-      </w:pPr>
-      <w:r>
-        <w:t xml:space="preserve"/>
-      </w:r>
-    </w:p>
-    <w:p>
-      <w:pPr>
-        <w:pStyle w:val="ListNumber"/>
-      </w:pPr>
-      <w:r>
-        <w:t xml:space="preserve"/>
-      </w:r>
-    </w:p>
-    <w:p>
-      <w:pPr>
-        <w:pStyle w:val="ListNumber"/>
-      </w:pPr>
-      <w:r>
-        <w:t xml:space="preserve"/>
-      </w:r>
-    </w:p>
-    <w:p>
-      <w:pPr>
-        <w:pStyle w:val="ListNumber"/>
-      </w:pPr>
-      <w:r>
-        <w:t xml:space="preserve"/>
-      </w:r>
-    </w:p>
-    <w:p/>
-    <w:p>
-      <w:pPr>
-        <w:pStyle w:val="HeaderStyle"/>
-      </w:pPr>
-      <w:r>
-        <w:t>Calculation of Results:</w:t>
-      </w:r>
-    </w:p>
-    <w:p>
-      <w:r>
-        <w:t xml:space="preserve">Subtract the average zero standard O.D. reading. It is recommended that a standard curve be created using computer software to generate a four-parameter logistic (4-PL) curve-fit. A free program capable of generating a four-parameter logistic (4-PL) curve-fit can be found online at: www.myassays.com/four-parameter-logistic-curve.assay. Alternatively, plot the mean absorbance for each standard against the concentration. The measured concentration in the sample can be interpolated by using linear regression of each average relative O.D. against the standard curve generated using curve fitting software. This will generate an adequate but less precise fit of the data. For diluted samples, the concentration reading from the standard curve must be multiplied by the dilution factor. Background on Klk1</w:t>
-        <w:br/>
-        <w:t xml:space="preserve"/>
-        <w:br/>
-        <w:t xml:space="preserve">Kallikrein-1, also known as tissue kallikrein, is a protein that in humans is encoded by the KLK1 gene. This serine protease generates Lys-bradykinin by specific proteolysis of kininogen-1. KLK1 is a member of the peptidase S1 family. Its gene is mapped to 19q13.3. In all, it has got 262-amino acids which contain a putative signal peptide, followed by a short activating peptide and the protease domain. The protein is mainly found in kidney, pancreas, and salivary gland, showing a unique pattern of tissue-specific expression relative to other members of the family. KLK1 is implicated in carcinogenesis and some have potential as novel cancer and other disease biomarkers. 1 Publications Citing This Product</w:t>
-        <w:br/>
-        <w:t xml:space="preserve"/>
-        <w:br/>
-        <w:t xml:space="preserve">PubMed ID: 10.1186/s12014-021-09335-9, Proteomics and functional study reveal kallikrein-6 enhances communicating hydrocephalus Visit bosterbio.com/mouse-klk1-picokine-trade-elisa-kit-ek1586-innovative research.html to see all 1 publications. Submit a Product Review to Biocompare.com</w:t>
-        <w:br/>
-        <w:t xml:space="preserve"/>
-        <w:br/>
-        <w:t xml:space="preserve">Submit a review of this product to Biocompare.com to receive a $20 Amazon.com gift card! Your reviews help your fellow scientists make the right decisions. Thank you for your contribution. Mouse KLK1/Kallikrein 1 ELISA Kit ®</w:t>
-      </w:r>
-    </w:p>
-    <w:p/>
-    <w:p>
-      <w:pPr>
-        <w:pStyle w:val="HeaderStyle"/>
-      </w:pPr>
-      <w:r>
-        <w:t>Standard Curve:</w:t>
-      </w:r>
-    </w:p>
-    <w:p>
-      <w:r>
-        <w:t xml:space="preserve">Mouse IL ELISA Standard Curve Example</w:t>
+        <w:t>This standard curve was generated for demonstration purpose only. A standard curve must be run with each assay.</w:t>
       </w:r>
     </w:p>
     <w:tbl>
@@ -962,353 +572,179 @@
         </w:tc>
       </w:tr>
     </w:tbl>
-    <w:p/>
     <w:p>
       <w:pPr>
         <w:pStyle w:val="HeaderStyle"/>
       </w:pPr>
       <w:r>
-        <w:t>Sensitivity:</w:t>
+        <w:t>INTRA/INTER ASSAY VARIABILITY</w:t>
       </w:r>
     </w:p>
     <w:p>
       <w:r>
-        <w:t xml:space="preserve">12 pg/ml</w:t>
+        <w:t>Intra-Assay Precision (Precision within an assay): Three samples of known concentration were tested on one plate to assess intra-assay precision.</w:t>
       </w:r>
     </w:p>
-    <w:p/>
+    <w:p>
+      <w:r>
+        <w:t>Inter-Assay Precision (Precision across assays): Three samples of known concentration were tested in separate assays to assess inter- assay precision.</w:t>
+      </w:r>
+    </w:p>
     <w:p>
       <w:pPr>
         <w:pStyle w:val="HeaderStyle"/>
       </w:pPr>
       <w:r>
-        <w:t>Precision:</w:t>
+        <w:t>Reproducibility</w:t>
       </w:r>
     </w:p>
     <w:p>
       <w:r>
-        <w:t>Intra-Assay Precision (Precision within an assay)</w:t>
+        <w:t>*number of samples for each test n=16.</w:t>
       </w:r>
     </w:p>
-    <w:tbl>
-      <w:tblPr>
-        <w:tblStyle w:val="TableGrid"/>
-        <w:tblW w:type="auto" w:w="0"/>
-        <w:tblLook w:firstColumn="1" w:firstRow="1" w:lastColumn="0" w:lastRow="0" w:noHBand="0" w:noVBand="1" w:val="04A0"/>
-      </w:tblPr>
-      <w:tblGrid>
-        <w:gridCol w:w="2880"/>
-        <w:gridCol w:w="2880"/>
-        <w:gridCol w:w="2880"/>
-      </w:tblGrid>
-      <w:tr>
-        <w:tc>
-          <w:tcPr>
-            <w:tcW w:type="dxa" w:w="2880"/>
-          </w:tcPr>
-          <w:p>
-            <w:r>
-              <w:rPr>
-                <w:b/>
-              </w:rPr>
-              <w:t>Sample</w:t>
-            </w:r>
-          </w:p>
-        </w:tc>
-        <w:tc>
-          <w:tcPr>
-            <w:tcW w:type="dxa" w:w="2880"/>
-          </w:tcPr>
-          <w:p>
-            <w:r>
-              <w:rPr>
-                <w:b/>
-              </w:rPr>
-              <w:t>n</w:t>
-            </w:r>
-          </w:p>
-        </w:tc>
-        <w:tc>
-          <w:tcPr>
-            <w:tcW w:type="dxa" w:w="2880"/>
-          </w:tcPr>
-          <w:p>
-            <w:r>
-              <w:rPr>
-                <w:b/>
-              </w:rPr>
-              <w:t>CV%</w:t>
-            </w:r>
-          </w:p>
-        </w:tc>
-      </w:tr>
-      <w:tr>
-        <w:tc>
-          <w:tcPr>
-            <w:tcW w:type="dxa" w:w="2880"/>
-          </w:tcPr>
-          <w:p>
-            <w:r>
-              <w:t xml:space="preserve"/>
-            </w:r>
-          </w:p>
-        </w:tc>
-        <w:tc>
-          <w:tcPr>
-            <w:tcW w:type="dxa" w:w="2880"/>
-          </w:tcPr>
-          <w:p>
-            <w:r>
-              <w:t xml:space="preserve"/>
-            </w:r>
-          </w:p>
-        </w:tc>
-        <w:tc>
-          <w:tcPr>
-            <w:tcW w:type="dxa" w:w="2880"/>
-          </w:tcPr>
-          <w:p>
-            <w:r>
-              <w:t xml:space="preserve"/>
-            </w:r>
-          </w:p>
-        </w:tc>
-      </w:tr>
-      <w:tr>
-        <w:tc>
-          <w:tcPr>
-            <w:tcW w:type="dxa" w:w="2880"/>
-          </w:tcPr>
-          <w:p>
-            <w:r>
-              <w:t xml:space="preserve"/>
-            </w:r>
-          </w:p>
-        </w:tc>
-        <w:tc>
-          <w:tcPr>
-            <w:tcW w:type="dxa" w:w="2880"/>
-          </w:tcPr>
-          <w:p>
-            <w:r>
-              <w:t xml:space="preserve"/>
-            </w:r>
-          </w:p>
-        </w:tc>
-        <w:tc>
-          <w:tcPr>
-            <w:tcW w:type="dxa" w:w="2880"/>
-          </w:tcPr>
-          <w:p>
-            <w:r>
-              <w:t xml:space="preserve"/>
-            </w:r>
-          </w:p>
-        </w:tc>
-      </w:tr>
-      <w:tr>
-        <w:tc>
-          <w:tcPr>
-            <w:tcW w:type="dxa" w:w="2880"/>
-          </w:tcPr>
-          <w:p>
-            <w:r>
-              <w:t xml:space="preserve"/>
-            </w:r>
-          </w:p>
-        </w:tc>
-        <w:tc>
-          <w:tcPr>
-            <w:tcW w:type="dxa" w:w="2880"/>
-          </w:tcPr>
-          <w:p>
-            <w:r>
-              <w:t xml:space="preserve"/>
-            </w:r>
-          </w:p>
-        </w:tc>
-        <w:tc>
-          <w:tcPr>
-            <w:tcW w:type="dxa" w:w="2880"/>
-          </w:tcPr>
-          <w:p>
-            <w:r>
-              <w:t xml:space="preserve"/>
-            </w:r>
-          </w:p>
-        </w:tc>
-      </w:tr>
-    </w:tbl>
-    <w:p/>
-    <w:p>
-      <w:r>
-        <w:t>Inter-Assay Precision (Precision between assays)</w:t>
-      </w:r>
-    </w:p>
-    <w:tbl>
-      <w:tblPr>
-        <w:tblStyle w:val="TableGrid"/>
-        <w:tblW w:type="auto" w:w="0"/>
-        <w:tblLook w:firstColumn="1" w:firstRow="1" w:lastColumn="0" w:lastRow="0" w:noHBand="0" w:noVBand="1" w:val="04A0"/>
-      </w:tblPr>
-      <w:tblGrid>
-        <w:gridCol w:w="2880"/>
-        <w:gridCol w:w="2880"/>
-        <w:gridCol w:w="2880"/>
-      </w:tblGrid>
-      <w:tr>
-        <w:tc>
-          <w:tcPr>
-            <w:tcW w:type="dxa" w:w="2880"/>
-          </w:tcPr>
-          <w:p>
-            <w:r>
-              <w:rPr>
-                <w:b/>
-              </w:rPr>
-              <w:t>Sample</w:t>
-            </w:r>
-          </w:p>
-        </w:tc>
-        <w:tc>
-          <w:tcPr>
-            <w:tcW w:type="dxa" w:w="2880"/>
-          </w:tcPr>
-          <w:p>
-            <w:r>
-              <w:rPr>
-                <w:b/>
-              </w:rPr>
-              <w:t>n</w:t>
-            </w:r>
-          </w:p>
-        </w:tc>
-        <w:tc>
-          <w:tcPr>
-            <w:tcW w:type="dxa" w:w="2880"/>
-          </w:tcPr>
-          <w:p>
-            <w:r>
-              <w:rPr>
-                <w:b/>
-              </w:rPr>
-              <w:t>CV%</w:t>
-            </w:r>
-          </w:p>
-        </w:tc>
-      </w:tr>
-      <w:tr>
-        <w:tc>
-          <w:tcPr>
-            <w:tcW w:type="dxa" w:w="2880"/>
-          </w:tcPr>
-          <w:p>
-            <w:r>
-              <w:t xml:space="preserve"/>
-            </w:r>
-          </w:p>
-        </w:tc>
-        <w:tc>
-          <w:tcPr>
-            <w:tcW w:type="dxa" w:w="2880"/>
-          </w:tcPr>
-          <w:p>
-            <w:r>
-              <w:t xml:space="preserve"/>
-            </w:r>
-          </w:p>
-        </w:tc>
-        <w:tc>
-          <w:tcPr>
-            <w:tcW w:type="dxa" w:w="2880"/>
-          </w:tcPr>
-          <w:p>
-            <w:r>
-              <w:t xml:space="preserve"/>
-            </w:r>
-          </w:p>
-        </w:tc>
-      </w:tr>
-      <w:tr>
-        <w:tc>
-          <w:tcPr>
-            <w:tcW w:type="dxa" w:w="2880"/>
-          </w:tcPr>
-          <w:p>
-            <w:r>
-              <w:t xml:space="preserve"/>
-            </w:r>
-          </w:p>
-        </w:tc>
-        <w:tc>
-          <w:tcPr>
-            <w:tcW w:type="dxa" w:w="2880"/>
-          </w:tcPr>
-          <w:p>
-            <w:r>
-              <w:t xml:space="preserve"/>
-            </w:r>
-          </w:p>
-        </w:tc>
-        <w:tc>
-          <w:tcPr>
-            <w:tcW w:type="dxa" w:w="2880"/>
-          </w:tcPr>
-          <w:p>
-            <w:r>
-              <w:t xml:space="preserve"/>
-            </w:r>
-          </w:p>
-        </w:tc>
-      </w:tr>
-      <w:tr>
-        <w:tc>
-          <w:tcPr>
-            <w:tcW w:type="dxa" w:w="2880"/>
-          </w:tcPr>
-          <w:p>
-            <w:r>
-              <w:t xml:space="preserve"/>
-            </w:r>
-          </w:p>
-        </w:tc>
-        <w:tc>
-          <w:tcPr>
-            <w:tcW w:type="dxa" w:w="2880"/>
-          </w:tcPr>
-          <w:p>
-            <w:r>
-              <w:t xml:space="preserve"/>
-            </w:r>
-          </w:p>
-        </w:tc>
-        <w:tc>
-          <w:tcPr>
-            <w:tcW w:type="dxa" w:w="2880"/>
-          </w:tcPr>
-          <w:p>
-            <w:r>
-              <w:t xml:space="preserve"/>
-            </w:r>
-          </w:p>
-        </w:tc>
-      </w:tr>
-    </w:tbl>
-    <w:p/>
     <w:p>
       <w:pPr>
         <w:pStyle w:val="HeaderStyle"/>
       </w:pPr>
       <w:r>
-        <w:t>Specificity:</w:t>
+        <w:t>Procedural Notes</w:t>
       </w:r>
     </w:p>
     <w:p>
       <w:r>
-        <w:t xml:space="preserve">Natural and recombinant Mouse Klk1</w:t>
+        <w:t xml:space="preserve"/>
       </w:r>
     </w:p>
-    <w:p/>
+    <w:p>
+      <w:pPr>
+        <w:pStyle w:val="HeaderStyle"/>
+      </w:pPr>
+      <w:r>
+        <w:t>Reagent Preparation and Storage</w:t>
+      </w:r>
+    </w:p>
+    <w:p>
+      <w:pPr>
+        <w:pStyle w:val="HeaderStyle"/>
+      </w:pPr>
+      <w:r>
+        <w:t>Dilution of standard</w:t>
+      </w:r>
+    </w:p>
+    <w:p>
+      <w:r>
+        <w:t xml:space="preserve"/>
+        <w:br/>
+        <w:t xml:space="preserve">        1. Label 7 tubes, one for each standard: 4000 pg/ml, 2000 pg/ml, 1000 pg/ml, 500 pg/ml, 250 pg/ml, 125 pg/ml, and 62.5 pg/ml.</w:t>
+        <w:br/>
+        <w:t xml:space="preserve">        2. Pipette 300 µl of the Sample Diluent into each tube.</w:t>
+        <w:br/>
+        <w:t xml:space="preserve">        3. Pipette 300 µl of the reconstituted standard into the first tube and mix to create the 4000 pg/ml standard.</w:t>
+        <w:br/>
+        <w:t xml:space="preserve">        4. Pipette 300 µl from the 4000 pg/ml tube into the second tube and mix to create the 2000 pg/ml standard.</w:t>
+        <w:br/>
+        <w:t xml:space="preserve">        5. Continue this process for the remaining tubes.</w:t>
+        <w:br/>
+        <w:t xml:space="preserve">        6. The Sample Diluent serves as the zero standard (0 pg/ml).</w:t>
+        <w:br/>
+        <w:t xml:space="preserve">        </w:t>
+      </w:r>
+    </w:p>
+    <w:p>
+      <w:pPr>
+        <w:pStyle w:val="HeaderStyle"/>
+      </w:pPr>
+      <w:r>
+        <w:t>Sample Collection &amp; Storage</w:t>
+      </w:r>
+    </w:p>
+    <w:p>
+      <w:r>
+        <w:t xml:space="preserve">Innovative Research recommends that samples are used immediately upon preparation.</w:t>
+        <w:br/>
+        <w:t xml:space="preserve"/>
+        <w:br/>
+        <w:t xml:space="preserve">Avoid repeated freeze/thaw cycles for all samples.</w:t>
+        <w:br/>
+        <w:t xml:space="preserve"/>
+        <w:br/>
+        <w:t xml:space="preserve">In the event that a sample type not listed above is intended to be used with the kit, it is recommended that the customer conduct validation experiments in order to be confident in the results.</w:t>
+        <w:br/>
+        <w:t xml:space="preserve"/>
+        <w:br/>
+        <w:t xml:space="preserve">Due to chemical interference, the use of tissue or cell extraction samples prepared by chemical lysis buffers may result in inaccurate results.</w:t>
+        <w:br/>
+        <w:t xml:space="preserve"/>
+        <w:br/>
+        <w:t xml:space="preserve">Due to factors including cell viability, cell number, or sampling time, samples from cell culture supernatant may not be detected by the kit.</w:t>
+        <w:br/>
+        <w:t xml:space="preserve"/>
+        <w:br/>
+        <w:t xml:space="preserve">Samples should be brought to room temperature (18-25°C) before performing the assay without the use of extra heating.</w:t>
+      </w:r>
+    </w:p>
+    <w:p>
+      <w:pPr>
+        <w:pStyle w:val="HeaderStyle"/>
+      </w:pPr>
+      <w:r>
+        <w:t>Assay Procedure</w:t>
+      </w:r>
+    </w:p>
+    <w:p>
+      <w:r>
+        <w:t xml:space="preserve">{% for step in assay_protocol %}</w:t>
+      </w:r>
+    </w:p>
+    <w:p>
+      <w:r>
+        <w:t xml:space="preserve">{{ step }}</w:t>
+      </w:r>
+    </w:p>
+    <w:p>
+      <w:r>
+        <w:t xml:space="preserve">{% endfor %}</w:t>
+      </w:r>
+    </w:p>
+    <w:p>
+      <w:pPr>
+        <w:pStyle w:val="HeaderStyle"/>
+      </w:pPr>
+      <w:r>
+        <w:t>data analysis</w:t>
+      </w:r>
+    </w:p>
+    <w:p>
+      <w:r>
+        <w:t xml:space="preserve">Subtract the average zero standard O.D. reading. It is recommended that a standard curve be created using computer software to generate a four-parameter logistic (4-PL) curve-fit. A free program capable of generating a four-parameter logistic (4-PL) curve-fit can be found online at: www.myassays.com/four-parameter-logistic-curve.assay. Alternatively, plot the mean absorbance for each standard against the concentration. The measured concentration in the sample can be interpolated by using linear regression of each average relative O.D. against the standard curve generated using curve fitting software. This will generate an adequate but less precise fit of the data. For diluted samples, the concentration reading from the standard curve must be multiplied by the dilution factor. Background on Klk1</w:t>
+        <w:br/>
+        <w:t xml:space="preserve"/>
+        <w:br/>
+        <w:t xml:space="preserve">Kallikrein-1, also known as tissue kallikrein, is a protein that in humans is encoded by the KLK1 gene. This serine protease generates Lys-bradykinin by specific proteolysis of kininogen-1. KLK1 is a member of the peptidase S1 family. Its gene is mapped to 19q13.3. In all, it has got 262-amino acids which contain a putative signal peptide, followed by a short activating peptide and the protease domain. The protein is mainly found in kidney, pancreas, and salivary gland, showing a unique pattern of tissue-specific expression relative to other members of the family. KLK1 is implicated in carcinogenesis and some have potential as novel cancer and other disease biomarkers. 1 Publications Citing This Product</w:t>
+        <w:br/>
+        <w:t xml:space="preserve"/>
+        <w:br/>
+        <w:t xml:space="preserve">PubMed ID: 10.1186/s12014-021-09335-9, Proteomics and functional study reveal kallikrein-6 enhances communicating hydrocephalus Visit bosterbio.com/mouse-klk1-picokine-trade-elisa-kit-ek1586-innovative research.html to see all 1 publications. Submit a Product Review to Biocompare.com</w:t>
+        <w:br/>
+        <w:t xml:space="preserve"/>
+        <w:br/>
+        <w:t xml:space="preserve">Submit a review of this product to Biocompare.com to receive a $20 Amazon.com gift card! Your reviews help your fellow scientists make the right decisions. Thank you for your contribution. Mouse KLK1/Kallikrein 1 ELISA Kit ®</w:t>
+      </w:r>
+    </w:p>
+    <w:p>
+      <w:pPr>
+        <w:pStyle w:val="HeaderStyle"/>
+      </w:pPr>
+      <w:r>
+        <w:t>DISCLAIMER</w:t>
+      </w:r>
+    </w:p>
+    <w:p>
+      <w:r>
+        <w:t>This material is sold for in-vitro use only in manufacturing and research. This material is not suitable for human use. It is the responsibility of the user to undertake sufficient verification and testing to determine the suitability of each product's application. The statements herein are offered for informational purposes only and are intended to be used solely for your consideration, investigation and verification.</w:t>
+      </w:r>
+    </w:p>
     <w:sectPr>
       <w:pgSz w:w="12240" w:h="15840"/>
       <w:pgMar w:top="1440" w:right="1800" w:bottom="1440" w:left="1800" w:header="720" w:footer="720" w:gutter="0"/>
@@ -1682,6 +1118,9 @@
     <w:name w:val="Normal"/>
     <w:qFormat/>
     <w:rsid w:val="00FC693F"/>
+    <w:pPr>
+      <w:spacing w:before="0" w:after="160" w:line="276" w:lineRule="auto"/>
+    </w:pPr>
     <w:rPr>
       <w:rFonts w:ascii="Calibri" w:hAnsi="Calibri"/>
       <w:sz w:val="22"/>
@@ -13374,7 +12813,7 @@
     <w:rPr>
       <w:rFonts w:ascii="Calibri" w:hAnsi="Calibri"/>
       <w:b/>
-      <w:color w:val="00008B"/>
+      <w:color w:val="000080"/>
       <w:sz w:val="24"/>
     </w:rPr>
   </w:style>

</xml_diff>